<commit_message>
fix typos in V25
</commit_message>
<xml_diff>
--- a/word/OilSandsPaper_V25.docx
+++ b/word/OilSandsPaper_V25.docx
@@ -825,25 +825,7 @@
           <w:sz w:val="20"/>
           <w:szCs w:val="20"/>
         </w:rPr>
-        <w:t xml:space="preserve"> because the money is put directly to use to benefit oil </w:t>
-      </w:r>
-      <w:proofErr w:type="gramStart"/>
-      <w:r>
-        <w:rPr>
-          <w:rFonts w:ascii="Arial" w:hAnsi="Arial" w:cs="Arial"/>
-          <w:sz w:val="20"/>
-          <w:szCs w:val="20"/>
-        </w:rPr>
-        <w:t>sands</w:t>
-      </w:r>
-      <w:proofErr w:type="gramEnd"/>
-      <w:r>
-        <w:rPr>
-          <w:rFonts w:ascii="Arial" w:hAnsi="Arial" w:cs="Arial"/>
-          <w:sz w:val="20"/>
-          <w:szCs w:val="20"/>
-        </w:rPr>
-        <w:t xml:space="preserve"> development in the short term and renewable power generation in the long term, and the resources remain on the development companies’ balance sheets. Finally, during </w:t>
+        <w:t xml:space="preserve"> because the money is put directly to use to benefit oil sands development in the short term and renewable power generation in the long term, and the resources remain on the development companies’ balance sheets. Finally, during </w:t>
       </w:r>
       <w:r>
         <w:rPr>
@@ -1444,7 +1426,13 @@
         <w:rPr>
           <w:rFonts w:ascii="Arial" w:hAnsi="Arial" w:cs="Arial"/>
         </w:rPr>
-        <w:t xml:space="preserve">Oil </w:t>
+        <w:t>o</w:t>
+      </w:r>
+      <w:r>
+        <w:rPr>
+          <w:rFonts w:ascii="Arial" w:hAnsi="Arial" w:cs="Arial"/>
+        </w:rPr>
+        <w:t xml:space="preserve">il </w:t>
       </w:r>
       <w:r>
         <w:rPr>
@@ -2864,6 +2852,25 @@
           <w:rFonts w:ascii="Arial" w:hAnsi="Arial" w:cs="Arial"/>
         </w:rPr>
         <w:t xml:space="preserve"> shows the modeling assumptions and </w:t>
+      </w:r>
+      <w:r>
+        <w:rPr>
+          <w:rFonts w:ascii="Arial" w:hAnsi="Arial" w:cs="Arial"/>
+        </w:rPr>
+        <w:t>the amount of CO</w:t>
+      </w:r>
+      <w:r>
+        <w:rPr>
+          <w:rFonts w:ascii="Arial" w:hAnsi="Arial" w:cs="Arial"/>
+          <w:vertAlign w:val="subscript"/>
+        </w:rPr>
+        <w:t>2</w:t>
+      </w:r>
+      <w:r>
+        <w:rPr>
+          <w:rFonts w:ascii="Arial" w:hAnsi="Arial" w:cs="Arial"/>
+        </w:rPr>
+        <w:t xml:space="preserve"> saved by wind turbines.</w:t>
       </w:r>
     </w:p>
     <w:p>
@@ -3471,11 +3478,13 @@
               <w:adjustRightInd w:val="0"/>
               <w:rPr>
                 <w:rFonts w:ascii="Arial" w:hAnsi="Arial" w:cs="Arial"/>
+                <w:b/>
               </w:rPr>
             </w:pPr>
             <w:r>
               <w:rPr>
                 <w:rFonts w:ascii="Arial" w:hAnsi="Arial" w:cs="Arial"/>
+                <w:b/>
               </w:rPr>
               <w:t>Description</w:t>
             </w:r>
@@ -3493,11 +3502,13 @@
               <w:adjustRightInd w:val="0"/>
               <w:rPr>
                 <w:rFonts w:ascii="Arial" w:hAnsi="Arial" w:cs="Arial"/>
+                <w:b/>
               </w:rPr>
             </w:pPr>
             <w:r>
               <w:rPr>
                 <w:rFonts w:ascii="Arial" w:hAnsi="Arial" w:cs="Arial"/>
+                <w:b/>
               </w:rPr>
               <w:t>Value</w:t>
             </w:r>
@@ -4075,7 +4086,37 @@
                 <w:rFonts w:ascii="Arial" w:hAnsi="Arial" w:cs="Arial"/>
                 <w:color w:val="000000"/>
               </w:rPr>
-              <w:t xml:space="preserve"> saved by not burning coal to produce energy generated by wind (Mega-tonnes/year)</w:t>
+              <w:t xml:space="preserve"> saved by not burning coal to produce energy generated by wind (</w:t>
+            </w:r>
+            <w:proofErr w:type="spellStart"/>
+            <w:r>
+              <w:rPr>
+                <w:rFonts w:ascii="Arial" w:hAnsi="Arial" w:cs="Arial"/>
+                <w:color w:val="000000"/>
+              </w:rPr>
+              <w:t>Megatonnes</w:t>
+            </w:r>
+            <w:proofErr w:type="spellEnd"/>
+            <w:r>
+              <w:rPr>
+                <w:rFonts w:ascii="Arial" w:hAnsi="Arial" w:cs="Arial"/>
+                <w:color w:val="000000"/>
+              </w:rPr>
+              <w:t>/</w:t>
+            </w:r>
+            <w:r>
+              <w:rPr>
+                <w:rFonts w:ascii="Arial" w:hAnsi="Arial" w:cs="Arial"/>
+                <w:color w:val="000000"/>
+              </w:rPr>
+              <w:t>Y</w:t>
+            </w:r>
+            <w:r>
+              <w:rPr>
+                <w:rFonts w:ascii="Arial" w:hAnsi="Arial" w:cs="Arial"/>
+                <w:color w:val="000000"/>
+              </w:rPr>
+              <w:t>ear)</w:t>
             </w:r>
           </w:p>
         </w:tc>
@@ -4634,30 +4675,6 @@
     </w:p>
     <w:p>
       <w:pPr>
-        <w:autoSpaceDE w:val="0"/>
-        <w:autoSpaceDN w:val="0"/>
-        <w:adjustRightInd w:val="0"/>
-        <w:spacing w:after="0" w:line="240" w:lineRule="auto"/>
-        <w:ind w:left="1080"/>
-        <w:rPr>
-          <w:rFonts w:ascii="Arial" w:hAnsi="Arial" w:cs="Arial"/>
-        </w:rPr>
-      </w:pPr>
-    </w:p>
-    <w:p>
-      <w:pPr>
-        <w:autoSpaceDE w:val="0"/>
-        <w:autoSpaceDN w:val="0"/>
-        <w:adjustRightInd w:val="0"/>
-        <w:spacing w:after="0" w:line="240" w:lineRule="auto"/>
-        <w:ind w:firstLine="720"/>
-        <w:rPr>
-          <w:rFonts w:ascii="Arial" w:hAnsi="Arial" w:cs="Arial"/>
-        </w:rPr>
-      </w:pPr>
-    </w:p>
-    <w:p>
-      <w:pPr>
         <w:pStyle w:val="Heading2"/>
         <w:rPr>
           <w:rFonts w:ascii="Arial" w:hAnsi="Arial" w:cs="Arial"/>
@@ -4816,7 +4833,13 @@
         <w:rPr>
           <w:rFonts w:ascii="Arial" w:hAnsi="Arial" w:cs="Arial"/>
         </w:rPr>
-        <w:t xml:space="preserve"> in Table 3</w:t>
+        <w:t xml:space="preserve"> in Table </w:t>
+      </w:r>
+      <w:r>
+        <w:rPr>
+          <w:rFonts w:ascii="Arial" w:hAnsi="Arial" w:cs="Arial"/>
+        </w:rPr>
+        <w:t>2</w:t>
       </w:r>
     </w:p>
     <w:p>
@@ -4884,11 +4907,13 @@
               <w:adjustRightInd w:val="0"/>
               <w:rPr>
                 <w:rFonts w:ascii="Arial" w:hAnsi="Arial" w:cs="Arial"/>
+                <w:b/>
               </w:rPr>
             </w:pPr>
             <w:r>
               <w:rPr>
                 <w:rFonts w:ascii="Arial" w:hAnsi="Arial" w:cs="Arial"/>
+                <w:b/>
               </w:rPr>
               <w:t>Description</w:t>
             </w:r>
@@ -4906,11 +4931,13 @@
               <w:adjustRightInd w:val="0"/>
               <w:rPr>
                 <w:rFonts w:ascii="Arial" w:hAnsi="Arial" w:cs="Arial"/>
+                <w:b/>
               </w:rPr>
             </w:pPr>
             <w:r>
               <w:rPr>
                 <w:rFonts w:ascii="Arial" w:hAnsi="Arial" w:cs="Arial"/>
+                <w:b/>
               </w:rPr>
               <w:t>Value</w:t>
             </w:r>
@@ -5662,7 +5689,37 @@
                 <w:rFonts w:ascii="Arial" w:hAnsi="Arial" w:cs="Arial"/>
                 <w:color w:val="000000"/>
               </w:rPr>
-              <w:t xml:space="preserve"> saved by not burning coal to produce energy generated by solar (Mega-tonnes/year)</w:t>
+              <w:t xml:space="preserve"> saved by not burning coal to produce energy generated by solar (</w:t>
+            </w:r>
+            <w:proofErr w:type="spellStart"/>
+            <w:r>
+              <w:rPr>
+                <w:rFonts w:ascii="Arial" w:hAnsi="Arial" w:cs="Arial"/>
+                <w:color w:val="000000"/>
+              </w:rPr>
+              <w:t>Megatonnes</w:t>
+            </w:r>
+            <w:proofErr w:type="spellEnd"/>
+            <w:r>
+              <w:rPr>
+                <w:rFonts w:ascii="Arial" w:hAnsi="Arial" w:cs="Arial"/>
+                <w:color w:val="000000"/>
+              </w:rPr>
+              <w:t>/</w:t>
+            </w:r>
+            <w:r>
+              <w:rPr>
+                <w:rFonts w:ascii="Arial" w:hAnsi="Arial" w:cs="Arial"/>
+                <w:color w:val="000000"/>
+              </w:rPr>
+              <w:t>Y</w:t>
+            </w:r>
+            <w:r>
+              <w:rPr>
+                <w:rFonts w:ascii="Arial" w:hAnsi="Arial" w:cs="Arial"/>
+                <w:color w:val="000000"/>
+              </w:rPr>
+              <w:t>ear)</w:t>
             </w:r>
           </w:p>
         </w:tc>
@@ -5726,7 +5783,7 @@
           <w:rFonts w:ascii="Arial" w:hAnsi="Arial" w:cs="Arial"/>
           <w:b/>
         </w:rPr>
-        <w:t>3</w:t>
+        <w:t>2</w:t>
       </w:r>
       <w:r>
         <w:rPr>
@@ -5952,7 +6009,7 @@
         <w:rPr>
           <w:rFonts w:ascii="Arial" w:hAnsi="Arial" w:cs="Arial"/>
         </w:rPr>
-        <w:t>2</w:t>
+        <w:t>3</w:t>
       </w:r>
       <w:r>
         <w:rPr>
@@ -6683,7 +6740,7 @@
           <w:rFonts w:ascii="Arial" w:hAnsi="Arial" w:cs="Arial"/>
           <w:b/>
         </w:rPr>
-        <w:t>2</w:t>
+        <w:t>3</w:t>
       </w:r>
       <w:r>
         <w:rPr>
@@ -6948,6 +7005,7 @@
         <w:rPr>
           <w:rFonts w:ascii="Arial" w:hAnsi="Arial" w:cs="Arial"/>
         </w:rPr>
+        <w:lastRenderedPageBreak/>
         <w:t xml:space="preserve">In the long term, it would be possible to send power generated out along the power lines that recently have been built to provide power to the oil sands </w:t>
       </w:r>
       <w:r>
@@ -8396,7 +8454,31 @@
         <w:rPr>
           <w:rFonts w:ascii="Arial" w:hAnsi="Arial" w:cs="Arial"/>
         </w:rPr>
-        <w:t xml:space="preserve">It is appears to be economical and politically prudent to undertake as soon as possible a project to install </w:t>
+        <w:t xml:space="preserve">It is appears to be </w:t>
+      </w:r>
+      <w:r>
+        <w:rPr>
+          <w:rFonts w:ascii="Arial" w:hAnsi="Arial" w:cs="Arial"/>
+        </w:rPr>
+        <w:t>economica</w:t>
+      </w:r>
+      <w:r>
+        <w:rPr>
+          <w:rFonts w:ascii="Arial" w:hAnsi="Arial" w:cs="Arial"/>
+        </w:rPr>
+        <w:t>ll</w:t>
+      </w:r>
+      <w:r>
+        <w:rPr>
+          <w:rFonts w:ascii="Arial" w:hAnsi="Arial" w:cs="Arial"/>
+        </w:rPr>
+        <w:t>y</w:t>
+      </w:r>
+      <w:r>
+        <w:rPr>
+          <w:rFonts w:ascii="Arial" w:hAnsi="Arial" w:cs="Arial"/>
+        </w:rPr>
+        <w:t xml:space="preserve"> and politically prudent to undertake as soon as possible a project to install </w:t>
       </w:r>
       <w:r>
         <w:rPr>
@@ -8848,39 +8930,31 @@
         </w:rPr>
         <w:t>. (2014). “</w:t>
       </w:r>
-      <w:proofErr w:type="spellStart"/>
-      <w:r>
-        <w:rPr>
-          <w:rFonts w:ascii="Arial" w:hAnsi="Arial" w:cs="Arial"/>
-        </w:rPr>
-        <w:t>SmallWind</w:t>
-      </w:r>
-      <w:proofErr w:type="spellEnd"/>
-      <w:r>
-        <w:rPr>
-          <w:rFonts w:ascii="Arial" w:hAnsi="Arial" w:cs="Arial"/>
-        </w:rPr>
-        <w:t xml:space="preserve"> Turbine: What Is the Payback Period</w:t>
-      </w:r>
-      <w:r>
-        <w:rPr>
-          <w:rFonts w:ascii="Arial" w:hAnsi="Arial" w:cs="Arial"/>
-        </w:rPr>
-        <w:t>”</w:t>
-      </w:r>
-      <w:proofErr w:type="gramStart"/>
-      <w:r>
-        <w:rPr>
-          <w:rFonts w:ascii="Arial" w:hAnsi="Arial" w:cs="Arial"/>
-        </w:rPr>
-        <w:t>.</w:t>
-      </w:r>
-      <w:proofErr w:type="gramEnd"/>
-      <w:r>
-        <w:rPr>
-          <w:rFonts w:ascii="Arial" w:hAnsi="Arial" w:cs="Arial"/>
-        </w:rPr>
-        <w:t xml:space="preserve"> Retrieved on </w:t>
+      <w:r>
+        <w:rPr>
+          <w:rFonts w:ascii="Arial" w:hAnsi="Arial" w:cs="Arial"/>
+        </w:rPr>
+        <w:t>Small</w:t>
+      </w:r>
+      <w:r>
+        <w:rPr>
+          <w:rFonts w:ascii="Arial" w:hAnsi="Arial" w:cs="Arial"/>
+        </w:rPr>
+        <w:t xml:space="preserve"> </w:t>
+      </w:r>
+      <w:bookmarkStart w:id="13" w:name="_GoBack"/>
+      <w:bookmarkEnd w:id="13"/>
+      <w:r>
+        <w:rPr>
+          <w:rFonts w:ascii="Arial" w:hAnsi="Arial" w:cs="Arial"/>
+        </w:rPr>
+        <w:t>Wind Turbine: What Is the Payback Period</w:t>
+      </w:r>
+      <w:r>
+        <w:rPr>
+          <w:rFonts w:ascii="Arial" w:hAnsi="Arial" w:cs="Arial"/>
+        </w:rPr>
+        <w:t xml:space="preserve">”. Retrieved on </w:t>
       </w:r>
       <w:r>
         <w:rPr>
@@ -9092,15 +9166,7 @@
         <w:rPr>
           <w:rFonts w:ascii="Arial" w:hAnsi="Arial" w:cs="Arial"/>
         </w:rPr>
-        <w:t xml:space="preserve">Oliver, C. (2014). “Biofuels: Wasted energy”. Retrieved on April 17, 2014 from Financial </w:t>
-      </w:r>
-      <w:bookmarkStart w:id="13" w:name="_GoBack"/>
-      <w:bookmarkEnd w:id="13"/>
-      <w:r>
-        <w:rPr>
-          <w:rFonts w:ascii="Arial" w:hAnsi="Arial" w:cs="Arial"/>
-        </w:rPr>
-        <w:t>Times Website: http://ft.com</w:t>
+        <w:t>Oliver, C. (2014). “Biofuels: Wasted energy”. Retrieved on April 17, 2014 from Financial Times Website: http://ft.com</w:t>
       </w:r>
       <w:r>
         <w:tab/>
@@ -9152,6 +9218,7 @@
         <w:docPartUnique/>
       </w:docPartObj>
     </w:sdtPr>
+    <w:sdtEndPr/>
     <w:sdtContent>
       <w:sdt>
         <w:sdtPr>
@@ -9161,6 +9228,7 @@
             <w:docPartUnique/>
           </w:docPartObj>
         </w:sdtPr>
+        <w:sdtEndPr/>
         <w:sdtContent>
           <w:p>
             <w:pPr>
@@ -9201,7 +9269,7 @@
                 <w:bCs/>
                 <w:noProof/>
               </w:rPr>
-              <w:t>9</w:t>
+              <w:t>8</w:t>
             </w:r>
             <w:r>
               <w:rPr>
@@ -14072,6 +14140,7 @@
   <w:style w:type="character" w:default="1" w:styleId="DefaultParagraphFont">
     <w:name w:val="Default Paragraph Font"/>
     <w:uiPriority w:val="1"/>
+    <w:semiHidden/>
     <w:unhideWhenUsed/>
   </w:style>
   <w:style w:type="table" w:default="1" w:styleId="TableNormal">
@@ -16975,11 +17044,11 @@
           <c:showPercent val="0"/>
           <c:showBubbleSize val="0"/>
         </c:dLbls>
-        <c:axId val="1257104448"/>
-        <c:axId val="1257109888"/>
+        <c:axId val="1920445984"/>
+        <c:axId val="1920443264"/>
       </c:scatterChart>
       <c:valAx>
-        <c:axId val="1257104448"/>
+        <c:axId val="1920445984"/>
         <c:scaling>
           <c:orientation val="minMax"/>
         </c:scaling>
@@ -17039,12 +17108,12 @@
             <a:endParaRPr lang="en-US"/>
           </a:p>
         </c:txPr>
-        <c:crossAx val="1257109888"/>
+        <c:crossAx val="1920443264"/>
         <c:crosses val="autoZero"/>
         <c:crossBetween val="midCat"/>
       </c:valAx>
       <c:valAx>
-        <c:axId val="1257109888"/>
+        <c:axId val="1920443264"/>
         <c:scaling>
           <c:orientation val="minMax"/>
         </c:scaling>
@@ -17132,7 +17201,7 @@
             <a:endParaRPr lang="en-US"/>
           </a:p>
         </c:txPr>
-        <c:crossAx val="1257104448"/>
+        <c:crossAx val="1920445984"/>
         <c:crosses val="autoZero"/>
         <c:crossBetween val="midCat"/>
       </c:valAx>
@@ -19667,11 +19736,11 @@
           <c:showPercent val="0"/>
           <c:showBubbleSize val="0"/>
         </c:dLbls>
-        <c:axId val="1256177264"/>
-        <c:axId val="1256178352"/>
+        <c:axId val="1920441088"/>
+        <c:axId val="1920442720"/>
       </c:scatterChart>
       <c:valAx>
-        <c:axId val="1256177264"/>
+        <c:axId val="1920441088"/>
         <c:scaling>
           <c:orientation val="minMax"/>
         </c:scaling>
@@ -19723,12 +19792,12 @@
             <a:endParaRPr lang="en-US"/>
           </a:p>
         </c:txPr>
-        <c:crossAx val="1256178352"/>
+        <c:crossAx val="1920442720"/>
         <c:crosses val="autoZero"/>
         <c:crossBetween val="midCat"/>
       </c:valAx>
       <c:valAx>
-        <c:axId val="1256178352"/>
+        <c:axId val="1920442720"/>
         <c:scaling>
           <c:orientation val="minMax"/>
         </c:scaling>
@@ -19812,7 +19881,7 @@
             <a:endParaRPr lang="en-US"/>
           </a:p>
         </c:txPr>
-        <c:crossAx val="1256177264"/>
+        <c:crossAx val="1920441088"/>
         <c:crosses val="autoZero"/>
         <c:crossBetween val="midCat"/>
       </c:valAx>
@@ -21206,11 +21275,11 @@
         </c:dLbls>
         <c:marker val="1"/>
         <c:smooth val="0"/>
-        <c:axId val="1253249472"/>
-        <c:axId val="1256010528"/>
+        <c:axId val="1920440544"/>
+        <c:axId val="1920438912"/>
       </c:lineChart>
       <c:catAx>
-        <c:axId val="1253249472"/>
+        <c:axId val="1920440544"/>
         <c:scaling>
           <c:orientation val="minMax"/>
         </c:scaling>
@@ -21322,7 +21391,7 @@
             <a:endParaRPr lang="en-US"/>
           </a:p>
         </c:txPr>
-        <c:crossAx val="1256010528"/>
+        <c:crossAx val="1920438912"/>
         <c:crosses val="autoZero"/>
         <c:auto val="1"/>
         <c:lblAlgn val="ctr"/>
@@ -21330,7 +21399,7 @@
         <c:noMultiLvlLbl val="0"/>
       </c:catAx>
       <c:valAx>
-        <c:axId val="1256010528"/>
+        <c:axId val="1920438912"/>
         <c:scaling>
           <c:orientation val="minMax"/>
         </c:scaling>
@@ -21450,7 +21519,7 @@
             <a:endParaRPr lang="en-US"/>
           </a:p>
         </c:txPr>
-        <c:crossAx val="1253249472"/>
+        <c:crossAx val="1920440544"/>
         <c:crosses val="autoZero"/>
         <c:crossBetween val="between"/>
       </c:valAx>
@@ -22479,11 +22548,11 @@
         </c:dLbls>
         <c:marker val="1"/>
         <c:smooth val="0"/>
-        <c:axId val="1072393968"/>
-        <c:axId val="1072397232"/>
+        <c:axId val="1920445440"/>
+        <c:axId val="1920440000"/>
       </c:lineChart>
       <c:catAx>
-        <c:axId val="1072393968"/>
+        <c:axId val="1920445440"/>
         <c:scaling>
           <c:orientation val="minMax"/>
         </c:scaling>
@@ -22589,7 +22658,7 @@
             <a:endParaRPr lang="en-US"/>
           </a:p>
         </c:txPr>
-        <c:crossAx val="1072397232"/>
+        <c:crossAx val="1920440000"/>
         <c:crosses val="autoZero"/>
         <c:auto val="1"/>
         <c:lblAlgn val="ctr"/>
@@ -22597,7 +22666,7 @@
         <c:noMultiLvlLbl val="0"/>
       </c:catAx>
       <c:valAx>
-        <c:axId val="1072397232"/>
+        <c:axId val="1920440000"/>
         <c:scaling>
           <c:orientation val="minMax"/>
         </c:scaling>
@@ -22711,7 +22780,7 @@
             <a:endParaRPr lang="en-US"/>
           </a:p>
         </c:txPr>
-        <c:crossAx val="1072393968"/>
+        <c:crossAx val="1920445440"/>
         <c:crosses val="autoZero"/>
         <c:crossBetween val="between"/>
       </c:valAx>
@@ -24186,7 +24255,7 @@
 </file>
 
 <file path=customXml/itemProps1.xml><?xml version="1.0" encoding="utf-8"?>
-<ds:datastoreItem xmlns:ds="http://schemas.openxmlformats.org/officeDocument/2006/customXml" ds:itemID="{12D172FB-77A1-401C-A1DC-67DF3C59D9AB}">
+<ds:datastoreItem xmlns:ds="http://schemas.openxmlformats.org/officeDocument/2006/customXml" ds:itemID="{F7203569-7A25-4E52-A42E-78D90B849D69}">
   <ds:schemaRefs>
     <ds:schemaRef ds:uri="http://schemas.openxmlformats.org/officeDocument/2006/bibliography"/>
   </ds:schemaRefs>

</xml_diff>